<commit_message>
Adicionado parte dos requisitos de software
</commit_message>
<xml_diff>
--- a/Requisitos/requisitos_software.docx
+++ b/Requisitos/requisitos_software.docx
@@ -26,7 +26,7 @@
         <w:rPr>
           <w:lang w:val="pt-BR"/>
         </w:rPr>
-        <w:t>&lt;Nome do Projeto&gt;</w:t>
+        <w:t>Projeto ESII</w:t>
       </w:r>
       <w:r>
         <w:fldChar w:fldCharType="end"/>
@@ -3602,297 +3602,6 @@
     </w:p>
     <w:p>
       <w:pPr>
-        <w:pStyle w:val="InfoBlue"/>
-        <w:rPr>
-          <w:lang w:val="pt-BR"/>
-        </w:rPr>
-      </w:pPr>
-      <w:r>
-        <w:rPr>
-          <w:lang w:val="pt-BR"/>
-        </w:rPr>
-        <w:t xml:space="preserve">[A introdução da </w:t>
-      </w:r>
-      <w:r>
-        <w:rPr>
-          <w:b/>
-          <w:bCs/>
-          <w:lang w:val="pt-BR"/>
-        </w:rPr>
-        <w:t>Especificação de Requisitos de Software (SRS)</w:t>
-      </w:r>
-      <w:r>
-        <w:rPr>
-          <w:lang w:val="pt-BR"/>
-        </w:rPr>
-        <w:t xml:space="preserve"> fornece uma visão geral de toda a </w:t>
-      </w:r>
-      <w:r>
-        <w:rPr>
-          <w:b/>
-          <w:bCs/>
-          <w:lang w:val="pt-BR"/>
-        </w:rPr>
-        <w:t>SRS</w:t>
-      </w:r>
-      <w:r>
-        <w:rPr>
-          <w:lang w:val="pt-BR"/>
-        </w:rPr>
-        <w:t>.</w:t>
-      </w:r>
-      <w:r>
-        <w:rPr>
-          <w:lang w:val="pt-BR"/>
-        </w:rPr>
-        <w:t xml:space="preserve"> </w:t>
-      </w:r>
-      <w:r>
-        <w:rPr>
-          <w:lang w:val="pt-BR"/>
-        </w:rPr>
-        <w:t xml:space="preserve">Ela contém a finalidade, o escopo, as definições, os acrônimos, as abreviações, as referências e a visão geral da </w:t>
-      </w:r>
-      <w:r>
-        <w:rPr>
-          <w:b/>
-          <w:bCs/>
-          <w:lang w:val="pt-BR"/>
-        </w:rPr>
-        <w:t>SRS</w:t>
-      </w:r>
-      <w:r>
-        <w:rPr>
-          <w:lang w:val="pt-BR"/>
-        </w:rPr>
-        <w:t>.]</w:t>
-      </w:r>
-    </w:p>
-    <w:p>
-      <w:pPr>
-        <w:pStyle w:val="InfoBlue"/>
-        <w:rPr>
-          <w:lang w:val="fr-FR"/>
-        </w:rPr>
-      </w:pPr>
-      <w:r>
-        <w:rPr>
-          <w:lang w:val="pt-BR"/>
-        </w:rPr>
-        <w:t>[Observação:</w:t>
-      </w:r>
-      <w:r>
-        <w:rPr>
-          <w:lang w:val="fr-FR"/>
-        </w:rPr>
-        <w:t xml:space="preserve"> </w:t>
-      </w:r>
-      <w:r>
-        <w:rPr>
-          <w:lang w:val="pt-BR"/>
-        </w:rPr>
-        <w:t xml:space="preserve">A </w:t>
-      </w:r>
-      <w:r>
-        <w:rPr>
-          <w:b/>
-          <w:bCs/>
-          <w:lang w:val="pt-BR"/>
-        </w:rPr>
-        <w:t>SRS</w:t>
-      </w:r>
-      <w:r>
-        <w:rPr>
-          <w:lang w:val="pt-BR"/>
-        </w:rPr>
-        <w:t xml:space="preserve"> captura todos os requisitos de software do sistema ou de uma parte do sistema.</w:t>
-      </w:r>
-      <w:r>
-        <w:rPr>
-          <w:lang w:val="fr-FR"/>
-        </w:rPr>
-        <w:t xml:space="preserve">  </w:t>
-      </w:r>
-      <w:r>
-        <w:rPr>
-          <w:lang w:val="pt-BR"/>
-        </w:rPr>
-        <w:t xml:space="preserve">A seguir, há um esquema de uma </w:t>
-      </w:r>
-      <w:r>
-        <w:rPr>
-          <w:b/>
-          <w:bCs/>
-          <w:lang w:val="pt-BR"/>
-        </w:rPr>
-        <w:t>SRS</w:t>
-      </w:r>
-      <w:r>
-        <w:rPr>
-          <w:lang w:val="pt-BR"/>
-        </w:rPr>
-        <w:t xml:space="preserve"> típica para um projeto que utiliza somente requisitos em estilo de linguagem natural tradicional </w:t>
-      </w:r>
-      <w:r>
-        <w:rPr>
-          <w:color w:val="auto"/>
-          <w:lang w:val="pt-BR"/>
-        </w:rPr>
-        <w:t>—</w:t>
-      </w:r>
-      <w:r>
-        <w:rPr>
-          <w:lang w:val="pt-BR"/>
-        </w:rPr>
-        <w:t xml:space="preserve"> sem </w:t>
-      </w:r>
-      <w:r>
-        <w:rPr>
-          <w:b/>
-          <w:bCs/>
-          <w:lang w:val="pt-BR"/>
-        </w:rPr>
-        <w:t>modelagem de casos de uso</w:t>
-      </w:r>
-      <w:r>
-        <w:rPr>
-          <w:lang w:val="pt-BR"/>
-        </w:rPr>
-        <w:t>.</w:t>
-      </w:r>
-      <w:r>
-        <w:rPr>
-          <w:b/>
-          <w:bCs/>
-          <w:lang w:val="fr-FR"/>
-        </w:rPr>
-        <w:t xml:space="preserve">  </w:t>
-      </w:r>
-      <w:r>
-        <w:rPr>
-          <w:lang w:val="pt-BR"/>
-        </w:rPr>
-        <w:t xml:space="preserve">Essa </w:t>
-      </w:r>
-      <w:r>
-        <w:rPr>
-          <w:b/>
-          <w:bCs/>
-          <w:lang w:val="pt-BR"/>
-        </w:rPr>
-        <w:t>SRS</w:t>
-      </w:r>
-      <w:r>
-        <w:rPr>
-          <w:lang w:val="pt-BR"/>
-        </w:rPr>
-        <w:t xml:space="preserve"> captura todos os requisitos em um único documento, com seções aplicáveis inseridas a partir das Especificações Suplementares (que não serão mais necessárias).</w:t>
-      </w:r>
-      <w:r>
-        <w:rPr>
-          <w:lang w:val="fr-FR"/>
-        </w:rPr>
-        <w:t xml:space="preserve">  </w:t>
-      </w:r>
-      <w:r>
-        <w:rPr>
-          <w:lang w:val="pt-BR"/>
-        </w:rPr>
-        <w:t xml:space="preserve">Para ter acesso a um </w:t>
-      </w:r>
-      <w:proofErr w:type="spellStart"/>
-      <w:r>
-        <w:rPr>
-          <w:lang w:val="pt-BR"/>
-        </w:rPr>
-        <w:t>template</w:t>
-      </w:r>
-      <w:proofErr w:type="spellEnd"/>
-      <w:r>
-        <w:rPr>
-          <w:lang w:val="pt-BR"/>
-        </w:rPr>
-        <w:t xml:space="preserve"> de uma </w:t>
-      </w:r>
-      <w:r>
-        <w:rPr>
-          <w:b/>
-          <w:bCs/>
-          <w:lang w:val="pt-BR"/>
-        </w:rPr>
-        <w:t>SRS</w:t>
-      </w:r>
-      <w:r>
-        <w:rPr>
-          <w:lang w:val="pt-BR"/>
-        </w:rPr>
-        <w:t xml:space="preserve"> que utilize a modelagem de casos de uso, que consiste em um pacote contendo Casos de Uso do modelo de casos de uso e Especificações Suplementares aplicáveis, assim como outras informações de suporte, consulte o arquivo rup_srsuc.dot.]</w:t>
-      </w:r>
-    </w:p>
-    <w:p>
-      <w:pPr>
-        <w:pStyle w:val="InfoBlue"/>
-        <w:rPr>
-          <w:lang w:val="fr-FR"/>
-        </w:rPr>
-      </w:pPr>
-      <w:proofErr w:type="gramStart"/>
-      <w:r>
-        <w:rPr>
-          <w:lang w:val="pt-BR"/>
-        </w:rPr>
-        <w:t>[É</w:t>
-      </w:r>
-      <w:proofErr w:type="gramEnd"/>
-      <w:r>
-        <w:rPr>
-          <w:lang w:val="pt-BR"/>
-        </w:rPr>
-        <w:t xml:space="preserve"> possível organizar a </w:t>
-      </w:r>
-      <w:r>
-        <w:rPr>
-          <w:b/>
-          <w:bCs/>
-          <w:lang w:val="pt-BR"/>
-        </w:rPr>
-        <w:t xml:space="preserve">SRS </w:t>
-      </w:r>
-      <w:r>
-        <w:rPr>
-          <w:lang w:val="pt-BR"/>
-        </w:rPr>
-        <w:t>de várias maneiras diferentes.</w:t>
-      </w:r>
-      <w:r>
-        <w:rPr>
-          <w:lang w:val="fr-FR"/>
-        </w:rPr>
-        <w:t xml:space="preserve">  </w:t>
-      </w:r>
-      <w:r>
-        <w:rPr>
-          <w:lang w:val="pt-BR"/>
-        </w:rPr>
-        <w:t xml:space="preserve">Consulte o padrão [IEEE830-1998] para obter explicações mais detalhadas, assim como outras opções de organização de uma </w:t>
-      </w:r>
-      <w:r>
-        <w:rPr>
-          <w:b/>
-          <w:bCs/>
-          <w:lang w:val="pt-BR"/>
-        </w:rPr>
-        <w:t>SRS</w:t>
-      </w:r>
-      <w:r>
-        <w:rPr>
-          <w:lang w:val="pt-BR"/>
-        </w:rPr>
-        <w:t>.]</w:t>
-      </w:r>
-    </w:p>
-    <w:p>
-      <w:pPr>
         <w:pStyle w:val="Ttulo2"/>
         <w:rPr>
           <w:lang w:val="fr-FR"/>
@@ -3933,25 +3642,7 @@
           <w:color w:val="auto"/>
           <w:lang w:val="pt-BR"/>
         </w:rPr>
-        <w:t xml:space="preserve"> sistema GUAC </w:t>
-      </w:r>
-      <w:r>
-        <w:rPr>
-          <w:i w:val="0"/>
-          <w:iCs w:val="0"/>
-          <w:color w:val="auto"/>
-          <w:lang w:val="pt-BR"/>
-        </w:rPr>
-        <w:t>(Gerenciador Universal para Armazenamento Comercial)</w:t>
-      </w:r>
-      <w:r>
-        <w:rPr>
-          <w:i w:val="0"/>
-          <w:iCs w:val="0"/>
-          <w:color w:val="auto"/>
-          <w:lang w:val="pt-BR"/>
-        </w:rPr>
-        <w:t>, bem como limitações e tecnologias a serem utilizadas em sua construção.</w:t>
+        <w:t xml:space="preserve"> sistema GUAC bem como limitações e tecnologias a serem utilizadas em sua construção.</w:t>
       </w:r>
     </w:p>
     <w:p>
@@ -3986,6 +3677,48 @@
     </w:p>
     <w:p>
       <w:pPr>
+        <w:pStyle w:val="Ttulo2"/>
+        <w:rPr>
+          <w:lang w:val="pt-BR"/>
+        </w:rPr>
+      </w:pPr>
+      <w:bookmarkStart w:id="3" w:name="_Toc18208046"/>
+      <w:r>
+        <w:rPr>
+          <w:lang w:val="pt-BR"/>
+        </w:rPr>
+        <w:t>Definições, Acrônimos e Abreviações</w:t>
+      </w:r>
+      <w:bookmarkEnd w:id="3"/>
+    </w:p>
+    <w:p>
+      <w:pPr>
+        <w:ind w:left="720"/>
+        <w:rPr>
+          <w:lang w:val="pt-BR"/>
+        </w:rPr>
+      </w:pPr>
+      <w:r>
+        <w:rPr>
+          <w:lang w:val="pt-BR"/>
+        </w:rPr>
+        <w:t xml:space="preserve">GUAC - </w:t>
+      </w:r>
+      <w:r>
+        <w:rPr>
+          <w:lang w:val="pt-BR"/>
+        </w:rPr>
+        <w:t>Gerenciador Universal para Armazenamento Comercial</w:t>
+      </w:r>
+      <w:r>
+        <w:rPr>
+          <w:lang w:val="pt-BR"/>
+        </w:rPr>
+        <w:t>: nome do software sendo desenvolvido pelo projeto.</w:t>
+      </w:r>
+    </w:p>
+    <w:p>
+      <w:pPr>
         <w:pStyle w:val="InfoBlue"/>
         <w:rPr>
           <w:lang w:val="pt-BR"/>
@@ -3995,7 +3728,21 @@
         <w:rPr>
           <w:lang w:val="pt-BR"/>
         </w:rPr>
-        <w:t xml:space="preserve">[Uma breve descrição do aplicativo de software ao qual se aplica a </w:t>
+        <w:t>[</w:t>
+      </w:r>
+      <w:proofErr w:type="spellStart"/>
+      <w:r>
+        <w:rPr>
+          <w:lang w:val="pt-BR"/>
+        </w:rPr>
+        <w:t>Esta</w:t>
+      </w:r>
+      <w:proofErr w:type="spellEnd"/>
+      <w:r>
+        <w:rPr>
+          <w:lang w:val="pt-BR"/>
+        </w:rPr>
+        <w:t xml:space="preserve"> subseção fornece as definições de todos os termos, acrônimos e abreviações necessárias à adequada interpretação da </w:t>
       </w:r>
       <w:r>
         <w:rPr>
@@ -4009,7 +3756,19 @@
         <w:rPr>
           <w:lang w:val="pt-BR"/>
         </w:rPr>
-        <w:t>, do recurso ou de outro agrupamento de subsistemas, do(s) modelo(s) de Casos de Uso associado(s) a ela e de tudo o que for afetado ou influenciado por este documento.]</w:t>
+        <w:t>.</w:t>
+      </w:r>
+      <w:r>
+        <w:rPr>
+          <w:lang w:val="pt-BR"/>
+        </w:rPr>
+        <w:t xml:space="preserve">  </w:t>
+      </w:r>
+      <w:r>
+        <w:rPr>
+          <w:lang w:val="pt-BR"/>
+        </w:rPr>
+        <w:t>Essas informações podem ser fornecidas mediante referência ao Glossário do projeto.]</w:t>
       </w:r>
     </w:p>
     <w:p>
@@ -4019,41 +3778,129 @@
           <w:lang w:val="pt-BR"/>
         </w:rPr>
       </w:pPr>
-      <w:bookmarkStart w:id="3" w:name="_Toc18208046"/>
-      <w:r>
-        <w:rPr>
-          <w:lang w:val="pt-BR"/>
-        </w:rPr>
-        <w:t>Definições, Acrônimos e Abreviações</w:t>
-      </w:r>
-      <w:bookmarkEnd w:id="3"/>
+      <w:bookmarkStart w:id="4" w:name="_Toc18208048"/>
+      <w:r>
+        <w:rPr>
+          <w:lang w:val="pt-BR"/>
+        </w:rPr>
+        <w:t>Visão Geral</w:t>
+      </w:r>
+      <w:bookmarkEnd w:id="4"/>
+    </w:p>
+    <w:p>
+      <w:pPr>
+        <w:ind w:left="720"/>
+        <w:rPr>
+          <w:lang w:val="pt-BR"/>
+        </w:rPr>
+      </w:pPr>
+      <w:r>
+        <w:rPr>
+          <w:lang w:val="pt-BR"/>
+        </w:rPr>
+        <w:t>Este documento apresentará diferentes tipos de requisitos solicitados, sendo apresentados dentro de suas devidas categorias e de forma alfabética.</w:t>
+      </w:r>
+    </w:p>
+    <w:p>
+      <w:pPr>
+        <w:pStyle w:val="Ttulo1"/>
+        <w:ind w:left="360" w:hanging="360"/>
+        <w:rPr>
+          <w:sz w:val="20"/>
+          <w:szCs w:val="20"/>
+          <w:lang w:val="pt-BR"/>
+        </w:rPr>
+      </w:pPr>
+      <w:bookmarkStart w:id="5" w:name="_Toc18208049"/>
+      <w:r>
+        <w:rPr>
+          <w:sz w:val="20"/>
+          <w:szCs w:val="20"/>
+          <w:lang w:val="pt-BR"/>
+        </w:rPr>
+        <w:t>Descrição Geral</w:t>
+      </w:r>
+      <w:bookmarkEnd w:id="5"/>
+    </w:p>
+    <w:p>
+      <w:pPr>
+        <w:ind w:left="720"/>
+        <w:rPr>
+          <w:lang w:val="pt-BR"/>
+        </w:rPr>
+      </w:pPr>
+      <w:r>
+        <w:rPr>
+          <w:lang w:val="pt-BR"/>
+        </w:rPr>
+        <w:t xml:space="preserve">O </w:t>
+      </w:r>
+      <w:r>
+        <w:rPr>
+          <w:lang w:val="pt-BR"/>
+        </w:rPr>
+        <w:t>GUAC tem como objetivo disponibilizar uma plataforma de controle, rastreamento, e gerência de estoque para um centro de distribuição de produtos. O usuário final do produto são os estoquistas e entregadores da empresa, que tem pouco conhecimento de tecnologia e precisam de treinamento para utilização de softwares avançados.</w:t>
+      </w:r>
+    </w:p>
+    <w:p>
+      <w:pPr>
+        <w:ind w:left="720"/>
+        <w:rPr>
+          <w:lang w:val="pt-BR"/>
+        </w:rPr>
+      </w:pPr>
+      <w:r>
+        <w:rPr>
+          <w:lang w:val="pt-BR"/>
+        </w:rPr>
+        <w:t xml:space="preserve">No geral, o software precisará ser rápido, eficiente, confiável, consistente e seguro. </w:t>
+      </w:r>
+    </w:p>
+    <w:p>
+      <w:pPr>
+        <w:pStyle w:val="Ttulo1"/>
+        <w:numPr>
+          <w:ilvl w:val="0"/>
+          <w:numId w:val="0"/>
+        </w:numPr>
+        <w:ind w:left="360"/>
+        <w:rPr>
+          <w:sz w:val="20"/>
+          <w:szCs w:val="20"/>
+          <w:lang w:val="fr-FR"/>
+        </w:rPr>
+      </w:pPr>
+      <w:bookmarkStart w:id="6" w:name="_Toc18208050"/>
+      <w:r>
+        <w:rPr>
+          <w:sz w:val="20"/>
+          <w:szCs w:val="20"/>
+          <w:lang w:val="pt-BR"/>
+        </w:rPr>
+        <w:t>Requisitos Específicos</w:t>
+      </w:r>
+      <w:bookmarkEnd w:id="6"/>
+      <w:r>
+        <w:rPr>
+          <w:sz w:val="20"/>
+          <w:szCs w:val="20"/>
+          <w:lang w:val="fr-FR"/>
+        </w:rPr>
+        <w:t xml:space="preserve"> </w:t>
+      </w:r>
     </w:p>
     <w:p>
       <w:pPr>
         <w:pStyle w:val="InfoBlue"/>
         <w:rPr>
-          <w:lang w:val="pt-BR"/>
-        </w:rPr>
-      </w:pPr>
-      <w:r>
-        <w:rPr>
-          <w:lang w:val="pt-BR"/>
-        </w:rPr>
-        <w:t>[</w:t>
-      </w:r>
-      <w:proofErr w:type="spellStart"/>
-      <w:r>
-        <w:rPr>
-          <w:lang w:val="pt-BR"/>
-        </w:rPr>
-        <w:t>Esta</w:t>
-      </w:r>
-      <w:proofErr w:type="spellEnd"/>
-      <w:r>
-        <w:rPr>
-          <w:lang w:val="pt-BR"/>
-        </w:rPr>
-        <w:t xml:space="preserve"> subseção fornece as definições de todos os termos, acrônimos e abreviações necessárias à adequada interpretação da </w:t>
+          <w:lang w:val="fr-FR"/>
+        </w:rPr>
+      </w:pPr>
+      <w:r>
+        <w:rPr>
+          <w:lang w:val="pt-BR"/>
+        </w:rPr>
+        <w:t xml:space="preserve">[Esta seção da </w:t>
       </w:r>
       <w:r>
         <w:rPr>
@@ -4067,11 +3914,23 @@
         <w:rPr>
           <w:lang w:val="pt-BR"/>
         </w:rPr>
-        <w:t>.</w:t>
-      </w:r>
-      <w:r>
-        <w:rPr>
-          <w:lang w:val="pt-BR"/>
+        <w:t xml:space="preserve"> contém todos os requisitos de software em um nível de detalhamento suficiente para possibilitar que os designers projetem um sistema que satisfaça esses requisitos e que os testadores verifiquem se o sistema satisfaz esses requisitos.</w:t>
+      </w:r>
+      <w:r>
+        <w:rPr>
+          <w:lang w:val="fr-FR"/>
+        </w:rPr>
+        <w:t xml:space="preserve"> </w:t>
+      </w:r>
+      <w:r>
+        <w:rPr>
+          <w:lang w:val="pt-BR"/>
+        </w:rPr>
+        <w:t>Quando for utilizada a modelagem de casos de uso, esses requisitos serão capturados nos Casos de Uso e nas especificações suplementares aplicáveis.</w:t>
+      </w:r>
+      <w:r>
+        <w:rPr>
+          <w:lang w:val="fr-FR"/>
         </w:rPr>
         <w:t xml:space="preserve">  </w:t>
       </w:r>
@@ -4079,7 +3938,7 @@
         <w:rPr>
           <w:lang w:val="pt-BR"/>
         </w:rPr>
-        <w:t>Essas informações podem ser fornecidas mediante referência ao Glossário do projeto.]</w:t>
+        <w:t>Se a modelagem de casos de uso não for utilizada, o esquema das especificações suplementares poderá ser inserido diretamente nesta seção, conforme mostrado abaixo.]</w:t>
       </w:r>
     </w:p>
     <w:p>
@@ -4089,41 +3948,39 @@
           <w:lang w:val="fr-FR"/>
         </w:rPr>
       </w:pPr>
-      <w:bookmarkStart w:id="4" w:name="_Toc18208047"/>
-      <w:r>
-        <w:rPr>
-          <w:lang w:val="pt-BR"/>
-        </w:rPr>
-        <w:t>Referências</w:t>
-      </w:r>
-      <w:bookmarkEnd w:id="4"/>
+      <w:bookmarkStart w:id="7" w:name="_Toc18208051"/>
+      <w:r>
+        <w:rPr>
+          <w:lang w:val="pt-BR"/>
+        </w:rPr>
+        <w:t>Funcionalidade</w:t>
+      </w:r>
+      <w:bookmarkEnd w:id="7"/>
     </w:p>
     <w:p>
       <w:pPr>
         <w:pStyle w:val="InfoBlue"/>
         <w:rPr>
-          <w:lang w:val="pt-BR"/>
-        </w:rPr>
-      </w:pPr>
-      <w:r>
-        <w:rPr>
-          <w:lang w:val="pt-BR"/>
-        </w:rPr>
-        <w:t>[</w:t>
-      </w:r>
-      <w:proofErr w:type="spellStart"/>
-      <w:r>
-        <w:rPr>
-          <w:lang w:val="pt-BR"/>
-        </w:rPr>
-        <w:t>Esta</w:t>
-      </w:r>
-      <w:proofErr w:type="spellEnd"/>
-      <w:r>
-        <w:rPr>
-          <w:lang w:val="pt-BR"/>
-        </w:rPr>
-        <w:t xml:space="preserve"> subseção fornece uma lista completa de todos os documentos mencionados em qualquer outra parte da </w:t>
+          <w:lang w:val="fr-FR"/>
+        </w:rPr>
+      </w:pPr>
+      <w:r>
+        <w:rPr>
+          <w:lang w:val="pt-BR"/>
+        </w:rPr>
+        <w:t>[Esta seção descreve os requisitos funcionais do sistema que são expressos no estilo de linguagem natural.</w:t>
+      </w:r>
+      <w:r>
+        <w:rPr>
+          <w:lang w:val="fr-FR"/>
+        </w:rPr>
+        <w:t xml:space="preserve"> </w:t>
+      </w:r>
+      <w:r>
+        <w:rPr>
+          <w:lang w:val="pt-BR"/>
+        </w:rPr>
+        <w:t xml:space="preserve">Para muitos aplicativos, isso poderá constituir o volume do pacote </w:t>
       </w:r>
       <w:r>
         <w:rPr>
@@ -4137,60 +3994,43 @@
         <w:rPr>
           <w:lang w:val="pt-BR"/>
         </w:rPr>
-        <w:t>.</w:t>
-      </w:r>
-      <w:r>
-        <w:rPr>
-          <w:lang w:val="fr-FR"/>
-        </w:rPr>
-        <w:t xml:space="preserve">  </w:t>
-      </w:r>
-      <w:r>
-        <w:rPr>
-          <w:lang w:val="pt-BR"/>
-        </w:rPr>
-        <w:t>Identifique cada documento por título, número do relatório (se aplicável), data e organização de publicação.</w:t>
-      </w:r>
-      <w:r>
-        <w:rPr>
-          <w:lang w:val="fr-FR"/>
-        </w:rPr>
-        <w:t xml:space="preserve">  </w:t>
-      </w:r>
-      <w:r>
-        <w:rPr>
-          <w:lang w:val="pt-BR"/>
-        </w:rPr>
-        <w:t>Especifique as fontes a partir das quais as referências podem ser obtidas.</w:t>
-      </w:r>
-      <w:r>
-        <w:rPr>
-          <w:lang w:val="fr-FR"/>
-        </w:rPr>
-        <w:t xml:space="preserve"> </w:t>
-      </w:r>
-      <w:r>
-        <w:rPr>
-          <w:lang w:val="pt-BR"/>
-        </w:rPr>
-        <w:t>Essas informações podem ser fornecidas por um anexo ou outro documento.]</w:t>
-      </w:r>
-    </w:p>
-    <w:p>
-      <w:pPr>
-        <w:pStyle w:val="Ttulo2"/>
-        <w:rPr>
-          <w:lang w:val="pt-BR"/>
-        </w:rPr>
-      </w:pPr>
-      <w:bookmarkStart w:id="5" w:name="_Toc18208048"/>
-      <w:r>
-        <w:rPr>
-          <w:lang w:val="pt-BR"/>
-        </w:rPr>
-        <w:t>Visão Geral</w:t>
-      </w:r>
-      <w:bookmarkEnd w:id="5"/>
+        <w:t>. Deve-se refletir muito para organizar esta seção. Normalmente, ela é organizada por recurso, mas métodos de organização alternativos como, por exemplo, organização por usuário ou organização por subsistema, também podem ser apropriados. Os requisitos funcionais podem incluir conjuntos de características, recursos e segurança.</w:t>
+      </w:r>
+    </w:p>
+    <w:p>
+      <w:pPr>
+        <w:pStyle w:val="InfoBlue"/>
+        <w:rPr>
+          <w:lang w:val="fr-FR"/>
+        </w:rPr>
+      </w:pPr>
+      <w:r>
+        <w:rPr>
+          <w:lang w:val="pt-BR"/>
+        </w:rPr>
+        <w:t xml:space="preserve">Quando as ferramentas de desenvolvimento de aplicativos, como ferramentas de requisitos, ferramentas de modelagem, entre outras, forem utilizadas para capturar a funcionalidade, esta seção do documento fará referência à disponibilidade desses dados, indicando o local e o nome da ferramenta usada para </w:t>
+      </w:r>
+      <w:r>
+        <w:rPr>
+          <w:lang w:val="pt-BR"/>
+        </w:rPr>
+        <w:lastRenderedPageBreak/>
+        <w:t>capturar os dados.]</w:t>
+      </w:r>
+    </w:p>
+    <w:p>
+      <w:pPr>
+        <w:pStyle w:val="Ttulo3"/>
+        <w:rPr>
+          <w:lang w:val="pt-BR"/>
+        </w:rPr>
+      </w:pPr>
+      <w:r>
+        <w:rPr>
+          <w:lang w:val="pt-BR"/>
+        </w:rPr>
+        <w:t>Automatização dos relatórios</w:t>
+      </w:r>
     </w:p>
     <w:p>
       <w:pPr>
@@ -4203,30 +4043,22 @@
         <w:rPr>
           <w:lang w:val="pt-BR"/>
         </w:rPr>
-        <w:t>Este documento apresentará diferentes tipos de requisitos solicitados, sendo apresentados dentro de suas devidas categorias e de forma alfabética.</w:t>
-      </w:r>
-    </w:p>
-    <w:p>
-      <w:pPr>
-        <w:pStyle w:val="Ttulo1"/>
-        <w:ind w:left="360" w:hanging="360"/>
-        <w:rPr>
-          <w:sz w:val="20"/>
-          <w:szCs w:val="20"/>
-          <w:lang w:val="pt-BR"/>
-        </w:rPr>
-      </w:pPr>
-      <w:bookmarkStart w:id="6" w:name="_Toc18208049"/>
-      <w:r>
-        <w:rPr>
-          <w:sz w:val="20"/>
-          <w:szCs w:val="20"/>
-          <w:lang w:val="pt-BR"/>
-        </w:rPr>
-        <w:lastRenderedPageBreak/>
-        <w:t>Descrição Geral</w:t>
-      </w:r>
-      <w:bookmarkEnd w:id="6"/>
+        <w:t>O sistema deve realizar automaticamente a geração de relatórios de armazenamento, pesquisa por produtos, movimentação dos produtos, tipos de produtos que entram e saem, tempo em permanência no estoque.</w:t>
+      </w:r>
+    </w:p>
+    <w:p>
+      <w:pPr>
+        <w:pStyle w:val="Ttulo3"/>
+        <w:rPr>
+          <w:lang w:val="pt-BR"/>
+        </w:rPr>
+      </w:pPr>
+      <w:r>
+        <w:rPr>
+          <w:lang w:val="pt-BR"/>
+        </w:rPr>
+        <w:t>Aviso de chegada de produto</w:t>
+      </w:r>
     </w:p>
     <w:p>
       <w:pPr>
@@ -4235,410 +4067,17 @@
           <w:lang w:val="pt-BR"/>
         </w:rPr>
       </w:pPr>
-    </w:p>
-    <w:p>
-      <w:pPr>
-        <w:pStyle w:val="InfoBlue"/>
-        <w:rPr>
-          <w:lang w:val="pt-BR"/>
-        </w:rPr>
-      </w:pPr>
-      <w:r>
-        <w:rPr>
-          <w:lang w:val="pt-BR"/>
-        </w:rPr>
-        <w:t xml:space="preserve">[Esta seção da </w:t>
-      </w:r>
-      <w:r>
-        <w:rPr>
-          <w:b/>
-          <w:bCs/>
-          <w:lang w:val="pt-BR"/>
-        </w:rPr>
-        <w:t>SRS</w:t>
-      </w:r>
-      <w:r>
-        <w:rPr>
-          <w:lang w:val="pt-BR"/>
-        </w:rPr>
-        <w:t xml:space="preserve"> descreve os fatores gerais que afetam o produto e seus requisitos.</w:t>
-      </w:r>
-      <w:r>
-        <w:rPr>
-          <w:lang w:val="pt-BR"/>
-        </w:rPr>
-        <w:t xml:space="preserve">  </w:t>
-      </w:r>
-      <w:r>
-        <w:rPr>
-          <w:lang w:val="pt-BR"/>
-        </w:rPr>
-        <w:t>Ela não define requisitos específicos.</w:t>
-      </w:r>
-      <w:r>
-        <w:rPr>
-          <w:lang w:val="fr-FR"/>
-        </w:rPr>
-        <w:t xml:space="preserve">  </w:t>
-      </w:r>
-      <w:r>
-        <w:rPr>
-          <w:lang w:val="pt-BR"/>
-        </w:rPr>
-        <w:t>Em vez disso, ela fornece uma base para esses requisitos, que serão definidos detalhadamente na Seção 3, e facilita sua compreensão.</w:t>
-      </w:r>
-      <w:r>
-        <w:rPr>
-          <w:lang w:val="fr-FR"/>
-        </w:rPr>
-        <w:t xml:space="preserve"> </w:t>
-      </w:r>
-      <w:r>
-        <w:rPr>
-          <w:lang w:val="pt-BR"/>
-        </w:rPr>
-        <w:t>Inclua itens como:</w:t>
-      </w:r>
-      <w:r>
-        <w:rPr>
-          <w:lang w:val="pt-BR"/>
-        </w:rPr>
-        <w:t xml:space="preserve"> </w:t>
-      </w:r>
-    </w:p>
-    <w:p>
-      <w:pPr>
-        <w:pStyle w:val="InfoBlue"/>
-        <w:rPr>
-          <w:lang w:val="pt-BR"/>
-        </w:rPr>
-      </w:pPr>
-      <w:r>
-        <w:rPr>
-          <w:lang w:val="pt-BR"/>
-        </w:rPr>
-        <w:t>•</w:t>
-      </w:r>
-      <w:r>
-        <w:rPr>
-          <w:lang w:val="pt-BR"/>
-        </w:rPr>
-        <w:tab/>
-      </w:r>
-      <w:r>
-        <w:rPr>
-          <w:lang w:val="pt-BR"/>
-        </w:rPr>
-        <w:t>perspectiva do produto</w:t>
-      </w:r>
-    </w:p>
-    <w:p>
-      <w:pPr>
-        <w:pStyle w:val="InfoBlue"/>
-        <w:rPr>
-          <w:lang w:val="pt-BR"/>
-        </w:rPr>
-      </w:pPr>
-      <w:r>
-        <w:rPr>
-          <w:lang w:val="pt-BR"/>
-        </w:rPr>
-        <w:t>•</w:t>
-      </w:r>
-      <w:r>
-        <w:rPr>
-          <w:lang w:val="pt-BR"/>
-        </w:rPr>
-        <w:tab/>
-      </w:r>
-      <w:r>
-        <w:rPr>
-          <w:lang w:val="pt-BR"/>
-        </w:rPr>
-        <w:t>funções do produto</w:t>
-      </w:r>
-    </w:p>
-    <w:p>
-      <w:pPr>
-        <w:pStyle w:val="InfoBlue"/>
-        <w:rPr>
-          <w:lang w:val="pt-BR"/>
-        </w:rPr>
-      </w:pPr>
-      <w:r>
-        <w:rPr>
-          <w:lang w:val="pt-BR"/>
-        </w:rPr>
-        <w:t>•</w:t>
-      </w:r>
-      <w:r>
-        <w:rPr>
-          <w:lang w:val="pt-BR"/>
-        </w:rPr>
-        <w:tab/>
-        <w:t xml:space="preserve"> </w:t>
-      </w:r>
-      <w:r>
-        <w:rPr>
-          <w:lang w:val="pt-BR"/>
-        </w:rPr>
-        <w:t>características do usuário</w:t>
-      </w:r>
-    </w:p>
-    <w:p>
-      <w:pPr>
-        <w:pStyle w:val="InfoBlue"/>
-        <w:rPr>
-          <w:lang w:val="pt-BR"/>
-        </w:rPr>
-      </w:pPr>
-      <w:r>
-        <w:rPr>
-          <w:lang w:val="pt-BR"/>
-        </w:rPr>
-        <w:t>•</w:t>
-      </w:r>
-      <w:r>
-        <w:rPr>
-          <w:lang w:val="pt-BR"/>
-        </w:rPr>
-        <w:tab/>
-      </w:r>
-      <w:r>
-        <w:rPr>
-          <w:lang w:val="pt-BR"/>
-        </w:rPr>
-        <w:t>restrições</w:t>
-      </w:r>
-    </w:p>
-    <w:p>
-      <w:pPr>
-        <w:pStyle w:val="InfoBlue"/>
-        <w:rPr>
-          <w:lang w:val="fr-FR"/>
-        </w:rPr>
-      </w:pPr>
-      <w:r>
-        <w:rPr>
-          <w:lang w:val="fr-FR"/>
-        </w:rPr>
-        <w:t>•</w:t>
-      </w:r>
-      <w:r>
-        <w:rPr>
-          <w:lang w:val="fr-FR"/>
-        </w:rPr>
-        <w:tab/>
-      </w:r>
-      <w:r>
-        <w:rPr>
-          <w:lang w:val="pt-BR"/>
-        </w:rPr>
-        <w:t>suposições e dependências</w:t>
-      </w:r>
-    </w:p>
-    <w:p>
-      <w:pPr>
-        <w:pStyle w:val="InfoBlue"/>
-        <w:rPr>
-          <w:lang w:val="fr-FR"/>
-        </w:rPr>
-      </w:pPr>
-      <w:r>
-        <w:rPr>
-          <w:lang w:val="fr-FR"/>
-        </w:rPr>
-        <w:t>•</w:t>
-      </w:r>
-      <w:r>
-        <w:rPr>
-          <w:lang w:val="fr-FR"/>
-        </w:rPr>
-        <w:tab/>
-      </w:r>
-      <w:r>
-        <w:rPr>
-          <w:lang w:val="pt-BR"/>
-        </w:rPr>
-        <w:t>subconjuntos de requisitos]</w:t>
-      </w:r>
-    </w:p>
-    <w:p>
-      <w:pPr>
-        <w:pStyle w:val="Ttulo1"/>
-        <w:ind w:left="360" w:hanging="360"/>
-        <w:rPr>
-          <w:sz w:val="20"/>
-          <w:szCs w:val="20"/>
-          <w:lang w:val="fr-FR"/>
-        </w:rPr>
-      </w:pPr>
-      <w:bookmarkStart w:id="7" w:name="_Toc18208050"/>
-      <w:r>
-        <w:rPr>
-          <w:sz w:val="20"/>
-          <w:szCs w:val="20"/>
-          <w:lang w:val="pt-BR"/>
-        </w:rPr>
-        <w:t>Requisitos Específicos</w:t>
-      </w:r>
-      <w:bookmarkEnd w:id="7"/>
-      <w:r>
-        <w:rPr>
-          <w:sz w:val="20"/>
-          <w:szCs w:val="20"/>
-          <w:lang w:val="fr-FR"/>
-        </w:rPr>
-        <w:t xml:space="preserve"> </w:t>
-      </w:r>
-    </w:p>
-    <w:p>
-      <w:pPr>
-        <w:pStyle w:val="InfoBlue"/>
-        <w:rPr>
-          <w:lang w:val="fr-FR"/>
-        </w:rPr>
-      </w:pPr>
-      <w:r>
-        <w:rPr>
-          <w:lang w:val="pt-BR"/>
-        </w:rPr>
-        <w:t xml:space="preserve">[Esta seção da </w:t>
-      </w:r>
-      <w:r>
-        <w:rPr>
-          <w:b/>
-          <w:bCs/>
-          <w:lang w:val="pt-BR"/>
-        </w:rPr>
-        <w:t>SRS</w:t>
-      </w:r>
-      <w:r>
-        <w:rPr>
-          <w:lang w:val="pt-BR"/>
-        </w:rPr>
-        <w:t xml:space="preserve"> contém todos os requisitos de software em um nível de detalhamento suficiente para possibilitar que os designers projetem um sistema que satisfaça esses requisitos e que os testadores verifiquem se o sistema satisfaz esses requisitos.</w:t>
-      </w:r>
-      <w:r>
-        <w:rPr>
-          <w:lang w:val="fr-FR"/>
-        </w:rPr>
-        <w:t xml:space="preserve"> </w:t>
-      </w:r>
-      <w:r>
-        <w:rPr>
-          <w:lang w:val="pt-BR"/>
-        </w:rPr>
-        <w:t>Quando for utilizada a modelagem de casos de uso, esses requisitos serão capturados nos Casos de Uso e nas especificações suplementares aplicáveis.</w:t>
-      </w:r>
-      <w:r>
-        <w:rPr>
-          <w:lang w:val="fr-FR"/>
-        </w:rPr>
-        <w:t xml:space="preserve">  </w:t>
-      </w:r>
-      <w:r>
-        <w:rPr>
-          <w:lang w:val="pt-BR"/>
-        </w:rPr>
-        <w:t>Se a modelagem de casos de uso não for utilizada, o esquema das especificações suplementares poderá ser inserido diretamente nesta seção, conforme mostrado abaixo.]</w:t>
-      </w:r>
-    </w:p>
-    <w:p>
-      <w:pPr>
-        <w:pStyle w:val="Ttulo2"/>
-        <w:rPr>
-          <w:lang w:val="fr-FR"/>
-        </w:rPr>
-      </w:pPr>
-      <w:bookmarkStart w:id="8" w:name="_Toc18208051"/>
-      <w:r>
-        <w:rPr>
-          <w:lang w:val="pt-BR"/>
-        </w:rPr>
-        <w:t>Funcionalidade</w:t>
-      </w:r>
-      <w:bookmarkEnd w:id="8"/>
-    </w:p>
-    <w:p>
-      <w:pPr>
-        <w:pStyle w:val="InfoBlue"/>
-        <w:rPr>
-          <w:lang w:val="fr-FR"/>
-        </w:rPr>
-      </w:pPr>
-      <w:r>
-        <w:rPr>
-          <w:lang w:val="pt-BR"/>
-        </w:rPr>
-        <w:t>[Esta seção descreve os requisitos funcionais do sistema que são expressos no estilo de linguagem natural.</w:t>
-      </w:r>
-      <w:r>
-        <w:rPr>
-          <w:lang w:val="fr-FR"/>
-        </w:rPr>
-        <w:t xml:space="preserve"> </w:t>
-      </w:r>
-      <w:r>
-        <w:rPr>
-          <w:lang w:val="pt-BR"/>
-        </w:rPr>
-        <w:t xml:space="preserve">Para muitos aplicativos, isso poderá constituir o volume do pacote </w:t>
-      </w:r>
-      <w:r>
-        <w:rPr>
-          <w:b/>
-          <w:bCs/>
-          <w:lang w:val="pt-BR"/>
-        </w:rPr>
-        <w:t>SRS</w:t>
-      </w:r>
-      <w:r>
-        <w:rPr>
-          <w:lang w:val="pt-BR"/>
-        </w:rPr>
-        <w:t>. Deve-se refletir muito para organizar esta seção. Normalmente, ela é organizada por recurso, mas métodos de organização alternativos como, por exemplo, organização por usuário ou organização por subsistema, também podem ser apropriados. Os requisitos funcionais podem incluir conjuntos de características, recursos e segurança.</w:t>
-      </w:r>
-    </w:p>
-    <w:p>
-      <w:pPr>
-        <w:pStyle w:val="InfoBlue"/>
-        <w:rPr>
-          <w:lang w:val="fr-FR"/>
-        </w:rPr>
-      </w:pPr>
-      <w:r>
-        <w:rPr>
-          <w:lang w:val="pt-BR"/>
-        </w:rPr>
-        <w:t>Quando as ferramentas de desenvolvimento de aplicativos, como ferramentas de requisitos, ferramentas de modelagem, entre outras, forem utilizadas para capturar a funcionalidade, esta seção do documento fará referência à disponibilidade desses dados, indicando o local e o nome da ferramenta usada para capturar os dados.]</w:t>
-      </w:r>
-    </w:p>
-    <w:p>
-      <w:pPr>
-        <w:pStyle w:val="Ttulo3"/>
-      </w:pPr>
-      <w:bookmarkStart w:id="9" w:name="_Toc18208052"/>
-      <w:r>
-        <w:rPr>
-          <w:lang w:val="pt-BR"/>
-        </w:rPr>
-        <w:t>&lt;Requisito Funcional Um&gt;</w:t>
-      </w:r>
-      <w:bookmarkEnd w:id="9"/>
-    </w:p>
-    <w:p>
-      <w:pPr>
-        <w:pStyle w:val="InfoBlue"/>
-        <w:rPr>
-          <w:lang w:val="pt-BR"/>
-        </w:rPr>
-      </w:pPr>
-      <w:r>
-        <w:rPr>
-          <w:lang w:val="pt-BR"/>
-        </w:rPr>
-        <w:t>[A descrição do requisito deve ser feita aqui.]</w:t>
+      <w:r>
+        <w:rPr>
+          <w:lang w:val="pt-BR"/>
+        </w:rPr>
+        <w:t xml:space="preserve">O sistema deve avisar a gerência diariamente pelas solicitações de </w:t>
+      </w:r>
+      <w:r>
+        <w:rPr>
+          <w:lang w:val="pt-BR"/>
+        </w:rPr>
+        <w:t>entrega, notificando a quantidade prevista para o dia e se há sobrecarga de entregas para os entregadores atuais da empresa.</w:t>
       </w:r>
     </w:p>
     <w:p>
@@ -4649,114 +4088,19 @@
           <w:lang w:val="fr-FR"/>
         </w:rPr>
       </w:pPr>
-      <w:bookmarkStart w:id="10" w:name="_Toc18208053"/>
+      <w:bookmarkStart w:id="8" w:name="_Toc18208053"/>
       <w:r>
         <w:rPr>
           <w:lang w:val="pt-BR"/>
         </w:rPr>
         <w:t>Usabilidade</w:t>
       </w:r>
-      <w:bookmarkEnd w:id="10"/>
+      <w:bookmarkEnd w:id="8"/>
       <w:r>
         <w:rPr>
           <w:lang w:val="fr-FR"/>
         </w:rPr>
         <w:t xml:space="preserve"> </w:t>
-      </w:r>
-    </w:p>
-    <w:p>
-      <w:pPr>
-        <w:pStyle w:val="InfoBlue"/>
-        <w:rPr>
-          <w:lang w:val="fr-FR"/>
-        </w:rPr>
-      </w:pPr>
-      <w:r>
-        <w:rPr>
-          <w:lang w:val="pt-BR"/>
-        </w:rPr>
-        <w:t>[Esta seção contém todos os requisitos que afetam a usabilidade.</w:t>
-      </w:r>
-      <w:r>
-        <w:rPr>
-          <w:lang w:val="fr-FR"/>
-        </w:rPr>
-        <w:t xml:space="preserve"> </w:t>
-      </w:r>
-      <w:r>
-        <w:rPr>
-          <w:lang w:val="pt-BR"/>
-        </w:rPr>
-        <w:t>Por exemplo,</w:t>
-      </w:r>
-    </w:p>
-    <w:p>
-      <w:pPr>
-        <w:pStyle w:val="InfoBlue"/>
-        <w:numPr>
-          <w:ilvl w:val="0"/>
-          <w:numId w:val="2"/>
-        </w:numPr>
-        <w:rPr>
-          <w:lang w:val="fr-FR"/>
-        </w:rPr>
-      </w:pPr>
-      <w:r>
-        <w:rPr>
-          <w:lang w:val="pt-BR"/>
-        </w:rPr>
-        <w:t>especifique o tempo de treinamento necessário para que usuários normais e usuários com conhecimentos avançados se tornem produtivos em operações específicas</w:t>
-      </w:r>
-    </w:p>
-    <w:p>
-      <w:pPr>
-        <w:pStyle w:val="InfoBlue"/>
-        <w:numPr>
-          <w:ilvl w:val="0"/>
-          <w:numId w:val="2"/>
-        </w:numPr>
-        <w:rPr>
-          <w:lang w:val="fr-FR"/>
-        </w:rPr>
-      </w:pPr>
-      <w:r>
-        <w:rPr>
-          <w:lang w:val="pt-BR"/>
-        </w:rPr>
-        <w:lastRenderedPageBreak/>
-        <w:t xml:space="preserve">especifique </w:t>
-      </w:r>
-      <w:proofErr w:type="gramStart"/>
-      <w:r>
-        <w:rPr>
-          <w:lang w:val="pt-BR"/>
-        </w:rPr>
-        <w:t>períodos de tempo</w:t>
-      </w:r>
-      <w:proofErr w:type="gramEnd"/>
-      <w:r>
-        <w:rPr>
-          <w:lang w:val="pt-BR"/>
-        </w:rPr>
-        <w:t xml:space="preserve"> mensuráveis para tarefas típicas ou baseie os requisitos de usabilidade do novo sistema em outros sistemas que os usuários conheçam e gostem</w:t>
-      </w:r>
-    </w:p>
-    <w:p>
-      <w:pPr>
-        <w:pStyle w:val="InfoBlue"/>
-        <w:numPr>
-          <w:ilvl w:val="0"/>
-          <w:numId w:val="2"/>
-        </w:numPr>
-        <w:rPr>
-          <w:lang w:val="fr-FR"/>
-        </w:rPr>
-      </w:pPr>
-      <w:r>
-        <w:rPr>
-          <w:lang w:val="pt-BR"/>
-        </w:rPr>
-        <w:t>especifique requisitos de forma que estejam em conformidade com padrões de usabilidade comuns como, por exemplo, os padrões CUA da IBM ou os padrões GUI da Microsoft]</w:t>
       </w:r>
     </w:p>
     <w:p>
@@ -4764,30 +4108,93 @@
         <w:pStyle w:val="Ttulo3"/>
         <w:ind w:left="720" w:hanging="720"/>
         <w:rPr>
-          <w:lang w:val="fr-FR"/>
-        </w:rPr>
-      </w:pPr>
-      <w:bookmarkStart w:id="11" w:name="_Toc18208054"/>
-      <w:r>
-        <w:rPr>
-          <w:lang w:val="pt-BR"/>
-        </w:rPr>
-        <w:t>&lt;Requisito de Usabilidade Um&gt;</w:t>
-      </w:r>
-      <w:bookmarkEnd w:id="11"/>
-    </w:p>
-    <w:p>
-      <w:pPr>
-        <w:pStyle w:val="InfoBlue"/>
-        <w:rPr>
-          <w:lang w:val="pt-BR"/>
-        </w:rPr>
-      </w:pPr>
-      <w:r>
-        <w:rPr>
-          <w:lang w:val="pt-BR"/>
-        </w:rPr>
-        <w:t>[A descrição do requisito deve ser feita aqui.]</w:t>
+          <w:lang w:val="pt-BR"/>
+        </w:rPr>
+      </w:pPr>
+      <w:r>
+        <w:rPr>
+          <w:lang w:val="pt-BR"/>
+        </w:rPr>
+        <w:t>Sem treinamento para utilização</w:t>
+      </w:r>
+    </w:p>
+    <w:p>
+      <w:pPr>
+        <w:ind w:left="720"/>
+        <w:rPr>
+          <w:lang w:val="pt-BR"/>
+        </w:rPr>
+      </w:pPr>
+      <w:r>
+        <w:rPr>
+          <w:lang w:val="pt-BR"/>
+        </w:rPr>
+        <w:t>O sistema deve ser simples e intuitivo de utilizar, sem necessitar de treinamento dos usuários para a sua utilização.</w:t>
+      </w:r>
+    </w:p>
+    <w:p>
+      <w:pPr>
+        <w:pStyle w:val="Ttulo3"/>
+        <w:ind w:left="720" w:hanging="720"/>
+        <w:rPr>
+          <w:lang w:val="pt-BR"/>
+        </w:rPr>
+      </w:pPr>
+      <w:r>
+        <w:rPr>
+          <w:lang w:val="pt-BR"/>
+        </w:rPr>
+        <w:t xml:space="preserve">Interface </w:t>
+      </w:r>
+      <w:r>
+        <w:rPr>
+          <w:lang w:val="pt-BR"/>
+        </w:rPr>
+        <w:t>amigável</w:t>
+      </w:r>
+    </w:p>
+    <w:p>
+      <w:pPr>
+        <w:ind w:left="720"/>
+        <w:rPr>
+          <w:lang w:val="pt-BR"/>
+        </w:rPr>
+      </w:pPr>
+      <w:r>
+        <w:rPr>
+          <w:lang w:val="pt-BR"/>
+        </w:rPr>
+        <w:t>O design escolhido para a interface do programa deve ser amigável aos usuários do sistema.</w:t>
+      </w:r>
+    </w:p>
+    <w:p>
+      <w:pPr>
+        <w:pStyle w:val="Ttulo3"/>
+        <w:ind w:left="720" w:hanging="720"/>
+        <w:rPr>
+          <w:lang w:val="pt-BR"/>
+        </w:rPr>
+      </w:pPr>
+      <w:bookmarkStart w:id="9" w:name="_Toc18208055"/>
+      <w:r>
+        <w:rPr>
+          <w:lang w:val="pt-BR"/>
+        </w:rPr>
+        <w:t>Tempo de tarefa</w:t>
+      </w:r>
+    </w:p>
+    <w:p>
+      <w:pPr>
+        <w:ind w:left="720"/>
+        <w:rPr>
+          <w:lang w:val="pt-BR"/>
+        </w:rPr>
+      </w:pPr>
+      <w:r>
+        <w:rPr>
+          <w:lang w:val="pt-BR"/>
+        </w:rPr>
+        <w:t>O novo sistema deve permitir que as tarefas demorem o mesmo tempo ou menos que o sistema atual utilizado.</w:t>
       </w:r>
     </w:p>
     <w:p>
@@ -4797,14 +4204,19 @@
           <w:lang w:val="fr-FR"/>
         </w:rPr>
       </w:pPr>
-      <w:bookmarkStart w:id="12" w:name="_Toc18208055"/>
-      <w:r>
-        <w:rPr>
-          <w:lang w:val="pt-BR"/>
-        </w:rPr>
-        <w:t>Confiabilidade</w:t>
-      </w:r>
-      <w:bookmarkEnd w:id="12"/>
+      <w:r>
+        <w:rPr>
+          <w:lang w:val="pt-BR"/>
+        </w:rPr>
+        <w:t>Co</w:t>
+      </w:r>
+      <w:r>
+        <w:rPr>
+          <w:lang w:val="pt-BR"/>
+        </w:rPr>
+        <w:t>nfiabilidade</w:t>
+      </w:r>
+      <w:bookmarkEnd w:id="9"/>
       <w:r>
         <w:rPr>
           <w:lang w:val="fr-FR"/>
@@ -4999,44 +4411,86 @@
         <w:pStyle w:val="Ttulo3"/>
         <w:ind w:left="720" w:hanging="720"/>
         <w:rPr>
-          <w:lang w:val="fr-FR"/>
-        </w:rPr>
-      </w:pPr>
-      <w:bookmarkStart w:id="13" w:name="_Toc18208056"/>
-      <w:r>
-        <w:rPr>
-          <w:lang w:val="pt-BR"/>
-        </w:rPr>
-        <w:t>&lt;Requisito de Confiabilidade Um&gt;</w:t>
-      </w:r>
-      <w:bookmarkEnd w:id="13"/>
-    </w:p>
-    <w:p>
-      <w:pPr>
-        <w:pStyle w:val="InfoBlue"/>
-        <w:rPr>
-          <w:lang w:val="pt-BR"/>
-        </w:rPr>
-      </w:pPr>
-      <w:r>
-        <w:rPr>
-          <w:lang w:val="pt-BR"/>
-        </w:rPr>
-        <w:t>[A descrição do requisito deve ser feita aqui.]</w:t>
-      </w:r>
+          <w:lang w:val="pt-BR"/>
+        </w:rPr>
+      </w:pPr>
+      <w:r>
+        <w:rPr>
+          <w:lang w:val="pt-BR"/>
+        </w:rPr>
+        <w:t>Disponibilidade</w:t>
+      </w:r>
+    </w:p>
+    <w:p>
+      <w:pPr>
+        <w:ind w:left="720"/>
+        <w:rPr>
+          <w:lang w:val="pt-BR"/>
+        </w:rPr>
+      </w:pPr>
+      <w:r>
+        <w:rPr>
+          <w:lang w:val="pt-BR"/>
+        </w:rPr>
+        <w:t>A disponibilidade do sistema deve ser de no mínimo 90% do tempo.</w:t>
+      </w:r>
+    </w:p>
+    <w:p>
+      <w:pPr>
+        <w:pStyle w:val="Ttulo3"/>
+        <w:ind w:left="720" w:hanging="720"/>
+        <w:rPr>
+          <w:lang w:val="pt-BR"/>
+        </w:rPr>
+      </w:pPr>
+      <w:r>
+        <w:rPr>
+          <w:lang w:val="pt-BR"/>
+        </w:rPr>
+        <w:t>Tempo médio entre erros</w:t>
+      </w:r>
+    </w:p>
+    <w:p>
+      <w:pPr>
+        <w:ind w:left="720"/>
+        <w:rPr>
+          <w:lang w:val="pt-BR"/>
+        </w:rPr>
+      </w:pPr>
+      <w:r>
+        <w:rPr>
+          <w:lang w:val="pt-BR"/>
+        </w:rPr>
+        <w:t>O tempo máximo que o sistema pode ficar sem funcionar é de 1 hora durante o período de funcionamento da empresa (7:00 até as 21:00)</w:t>
+      </w:r>
+      <w:r>
+        <w:rPr>
+          <w:lang w:val="pt-BR"/>
+        </w:rPr>
+        <w:t xml:space="preserve"> e tempo ilimitado fora do horário de funcionamento da empresa.</w:t>
+      </w:r>
+    </w:p>
+    <w:p>
+      <w:pPr>
+        <w:ind w:left="720"/>
+        <w:rPr>
+          <w:lang w:val="pt-BR"/>
+        </w:rPr>
+      </w:pPr>
     </w:p>
     <w:p>
       <w:pPr>
         <w:pStyle w:val="Ttulo2"/>
       </w:pPr>
-      <w:bookmarkStart w:id="14" w:name="_Toc18208057"/>
-      <w:r>
-        <w:rPr>
-          <w:lang w:val="pt-BR"/>
-        </w:rPr>
+      <w:bookmarkStart w:id="10" w:name="_Toc18208057"/>
+      <w:r>
+        <w:rPr>
+          <w:lang w:val="pt-BR"/>
+        </w:rPr>
+        <w:lastRenderedPageBreak/>
         <w:t>Desempenho</w:t>
       </w:r>
-      <w:bookmarkEnd w:id="14"/>
+      <w:bookmarkEnd w:id="10"/>
     </w:p>
     <w:p>
       <w:pPr>
@@ -5163,7 +4617,6 @@
         <w:rPr>
           <w:lang w:val="pt-BR"/>
         </w:rPr>
-        <w:lastRenderedPageBreak/>
         <w:t xml:space="preserve">A utilização de recursos como, por exemplo, memória, disco, </w:t>
       </w:r>
       <w:proofErr w:type="gramStart"/>
@@ -5179,55 +4632,29 @@
       <w:pPr>
         <w:pStyle w:val="Ttulo3"/>
         <w:ind w:left="720" w:hanging="720"/>
-      </w:pPr>
-      <w:bookmarkStart w:id="15" w:name="_Toc18208058"/>
-      <w:r>
-        <w:rPr>
-          <w:lang w:val="pt-BR"/>
-        </w:rPr>
-        <w:t>&lt;Requisito de Desempenho Um&gt;</w:t>
-      </w:r>
-      <w:bookmarkEnd w:id="15"/>
-    </w:p>
-    <w:p>
-      <w:pPr>
-        <w:pStyle w:val="InfoBlue"/>
-        <w:rPr>
-          <w:lang w:val="pt-BR"/>
-        </w:rPr>
-      </w:pPr>
-      <w:r>
-        <w:rPr>
-          <w:lang w:val="pt-BR"/>
-        </w:rPr>
-        <w:t>[A descrição do requisito deve ser feita aqui.]</w:t>
-      </w:r>
-    </w:p>
-    <w:p>
-      <w:pPr>
-        <w:pStyle w:val="Ttulo2"/>
-      </w:pPr>
-      <w:bookmarkStart w:id="16" w:name="_Toc18208059"/>
-      <w:r>
-        <w:rPr>
-          <w:lang w:val="pt-BR"/>
-        </w:rPr>
-        <w:t>Suportabilidade</w:t>
-      </w:r>
-      <w:bookmarkEnd w:id="16"/>
-    </w:p>
-    <w:p>
-      <w:pPr>
-        <w:pStyle w:val="InfoBlue"/>
-        <w:rPr>
-          <w:lang w:val="pt-BR"/>
-        </w:rPr>
-      </w:pPr>
-      <w:r>
-        <w:rPr>
-          <w:lang w:val="pt-BR"/>
-        </w:rPr>
-        <w:t>[Esta seção indica todos os requisitos que irão aprimorar a suportabilidade ou a manutenibilidade do sistema que está sendo criado, incluindo padrões de codificação, convenções de nomeação, bibliotecas de classes, acesso à manutenção e utilitários de manutenção.]</w:t>
+        <w:rPr>
+          <w:lang w:val="pt-BR"/>
+        </w:rPr>
+      </w:pPr>
+      <w:r>
+        <w:rPr>
+          <w:lang w:val="pt-BR"/>
+        </w:rPr>
+        <w:t>Transações máximas por segundo</w:t>
+      </w:r>
+    </w:p>
+    <w:p>
+      <w:pPr>
+        <w:ind w:left="720"/>
+        <w:rPr>
+          <w:lang w:val="pt-BR"/>
+        </w:rPr>
+      </w:pPr>
+      <w:r>
+        <w:rPr>
+          <w:lang w:val="pt-BR"/>
+        </w:rPr>
+        <w:t>O sistema deve suportar um máximo de 5 mil transações por segundo e ter capacidade de ser expandido futuramente.</w:t>
       </w:r>
     </w:p>
     <w:p>
@@ -5235,17 +4662,42 @@
         <w:pStyle w:val="Ttulo3"/>
         <w:ind w:left="720" w:hanging="720"/>
         <w:rPr>
-          <w:lang w:val="fr-FR"/>
-        </w:rPr>
-      </w:pPr>
-      <w:bookmarkStart w:id="17" w:name="_Toc18208060"/>
-      <w:r>
-        <w:rPr>
-          <w:lang w:val="pt-BR"/>
-        </w:rPr>
-        <w:t>&lt;Requisito de Suportabilidade Um&gt;</w:t>
-      </w:r>
-      <w:bookmarkEnd w:id="17"/>
+          <w:lang w:val="pt-BR"/>
+        </w:rPr>
+      </w:pPr>
+      <w:r>
+        <w:rPr>
+          <w:lang w:val="pt-BR"/>
+        </w:rPr>
+        <w:t>Bom desempenho no hardware atual</w:t>
+      </w:r>
+    </w:p>
+    <w:p>
+      <w:pPr>
+        <w:ind w:left="720"/>
+        <w:rPr>
+          <w:lang w:val="pt-BR"/>
+        </w:rPr>
+      </w:pPr>
+      <w:r>
+        <w:rPr>
+          <w:lang w:val="pt-BR"/>
+        </w:rPr>
+        <w:t>O sistema deve oferecer boa performance no hardware já presente na empresa, sem necessitar de adições ao que a empresa já possui.</w:t>
+      </w:r>
+    </w:p>
+    <w:p>
+      <w:pPr>
+        <w:pStyle w:val="Ttulo2"/>
+      </w:pPr>
+      <w:bookmarkStart w:id="11" w:name="_Toc18208059"/>
+      <w:r>
+        <w:rPr>
+          <w:lang w:val="pt-BR"/>
+        </w:rPr>
+        <w:t>Suportabilidade</w:t>
+      </w:r>
+      <w:bookmarkEnd w:id="11"/>
     </w:p>
     <w:p>
       <w:pPr>
@@ -5258,72 +4710,7 @@
         <w:rPr>
           <w:lang w:val="pt-BR"/>
         </w:rPr>
-        <w:t>[A descrição do requisito deve ser feita aqui.]</w:t>
-      </w:r>
-    </w:p>
-    <w:p>
-      <w:pPr>
-        <w:pStyle w:val="Ttulo2"/>
-      </w:pPr>
-      <w:bookmarkStart w:id="18" w:name="_Toc18208061"/>
-      <w:r>
-        <w:rPr>
-          <w:lang w:val="pt-BR"/>
-        </w:rPr>
-        <w:t>Restrições de Design</w:t>
-      </w:r>
-      <w:bookmarkEnd w:id="18"/>
-    </w:p>
-    <w:p>
-      <w:pPr>
-        <w:pStyle w:val="InfoBlue"/>
-        <w:rPr>
-          <w:lang w:val="fr-FR"/>
-        </w:rPr>
-      </w:pPr>
-      <w:r>
-        <w:rPr>
-          <w:lang w:val="pt-BR"/>
-        </w:rPr>
-        <w:t>[Esta seção indica todas as restrições de design referentes ao sistema que está sendo criado.</w:t>
-      </w:r>
-      <w:r>
-        <w:rPr>
-          <w:lang w:val="pt-BR"/>
-        </w:rPr>
-        <w:t xml:space="preserve"> </w:t>
-      </w:r>
-      <w:r>
-        <w:rPr>
-          <w:lang w:val="pt-BR"/>
-        </w:rPr>
-        <w:t>As restrições de design representam decisões de design que foram impostas e devem ser obedecidas.</w:t>
-      </w:r>
-      <w:r>
-        <w:rPr>
-          <w:lang w:val="pt-BR"/>
-        </w:rPr>
-        <w:t xml:space="preserve">  </w:t>
-      </w:r>
-      <w:r>
-        <w:rPr>
-          <w:lang w:val="pt-BR"/>
-        </w:rPr>
-        <w:t xml:space="preserve">Entre os exemplos desse tipo de restrição estão linguagens de software, requisitos de processo de software, uso prescrito de ferramentas de desenvolvimento, restrições de design e de arquitetura, componentes comprados, bibliotecas de </w:t>
-      </w:r>
-      <w:proofErr w:type="gramStart"/>
-      <w:r>
-        <w:rPr>
-          <w:lang w:val="pt-BR"/>
-        </w:rPr>
-        <w:t>classes, etc.</w:t>
-      </w:r>
-      <w:proofErr w:type="gramEnd"/>
-      <w:r>
-        <w:rPr>
-          <w:lang w:val="pt-BR"/>
-        </w:rPr>
-        <w:t>]</w:t>
+        <w:t>[Esta seção indica todos os requisitos que irão aprimorar a suportabilidade ou a manutenibilidade do sistema que está sendo criado, incluindo padrões de codificação, convenções de nomeação, bibliotecas de classes, acesso à manutenção e utilitários de manutenção.]</w:t>
       </w:r>
     </w:p>
     <w:p>
@@ -5334,14 +4721,14 @@
           <w:lang w:val="fr-FR"/>
         </w:rPr>
       </w:pPr>
-      <w:bookmarkStart w:id="19" w:name="_Toc18208062"/>
-      <w:r>
-        <w:rPr>
-          <w:lang w:val="pt-BR"/>
-        </w:rPr>
-        <w:t>&lt;Restrição de Design Um&gt;</w:t>
-      </w:r>
-      <w:bookmarkEnd w:id="19"/>
+      <w:bookmarkStart w:id="12" w:name="_Toc18208060"/>
+      <w:r>
+        <w:rPr>
+          <w:lang w:val="pt-BR"/>
+        </w:rPr>
+        <w:t>&lt;Requisito de Suportabilidade Um&gt;</w:t>
+      </w:r>
+      <w:bookmarkEnd w:id="12"/>
     </w:p>
     <w:p>
       <w:pPr>
@@ -5360,18 +4747,15 @@
     <w:p>
       <w:pPr>
         <w:pStyle w:val="Ttulo2"/>
-        <w:rPr>
-          <w:lang w:val="fr-FR"/>
-        </w:rPr>
-      </w:pPr>
-      <w:bookmarkStart w:id="20" w:name="_Toc18208063"/>
-      <w:r>
-        <w:rPr>
-          <w:lang w:val="pt-BR"/>
-        </w:rPr>
-        <w:t>Requisitos de Sistema de Ajuda e de Documentação de Usuário On-line</w:t>
-      </w:r>
-      <w:bookmarkEnd w:id="20"/>
+      </w:pPr>
+      <w:bookmarkStart w:id="13" w:name="_Toc18208061"/>
+      <w:r>
+        <w:rPr>
+          <w:lang w:val="pt-BR"/>
+        </w:rPr>
+        <w:t>Restrições de Design</w:t>
+      </w:r>
+      <w:bookmarkEnd w:id="13"/>
     </w:p>
     <w:p>
       <w:pPr>
@@ -5384,14 +4768,38 @@
         <w:rPr>
           <w:lang w:val="pt-BR"/>
         </w:rPr>
-        <w:t xml:space="preserve">[Descreve os requisitos, se houver, de documentação de usuário on-line, sistemas de ajuda, observações sobre </w:t>
+        <w:t>[Esta seção indica todas as restrições de design referentes ao sistema que está sendo criado.</w:t>
+      </w:r>
+      <w:r>
+        <w:rPr>
+          <w:lang w:val="pt-BR"/>
+        </w:rPr>
+        <w:t xml:space="preserve"> </w:t>
+      </w:r>
+      <w:r>
+        <w:rPr>
+          <w:lang w:val="pt-BR"/>
+        </w:rPr>
+        <w:t>As restrições de design representam decisões de design que foram impostas e devem ser obedecidas.</w:t>
+      </w:r>
+      <w:r>
+        <w:rPr>
+          <w:lang w:val="pt-BR"/>
+        </w:rPr>
+        <w:t xml:space="preserve">  </w:t>
+      </w:r>
+      <w:r>
+        <w:rPr>
+          <w:lang w:val="pt-BR"/>
+        </w:rPr>
+        <w:t xml:space="preserve">Entre os exemplos desse tipo de restrição estão linguagens de software, requisitos de processo de software, uso prescrito de ferramentas de desenvolvimento, restrições de design e de arquitetura, componentes comprados, bibliotecas de </w:t>
       </w:r>
       <w:proofErr w:type="gramStart"/>
       <w:r>
         <w:rPr>
           <w:lang w:val="pt-BR"/>
         </w:rPr>
-        <w:t>ajuda, etc.</w:t>
+        <w:t>classes, etc.</w:t>
       </w:r>
       <w:proofErr w:type="gramEnd"/>
       <w:r>
@@ -5399,78 +4807,6 @@
           <w:lang w:val="pt-BR"/>
         </w:rPr>
         <w:t>]</w:t>
-      </w:r>
-    </w:p>
-    <w:p>
-      <w:pPr>
-        <w:pStyle w:val="Ttulo2"/>
-        <w:rPr>
-          <w:lang w:val="fr-FR"/>
-        </w:rPr>
-      </w:pPr>
-      <w:bookmarkStart w:id="21" w:name="_Toc18208064"/>
-      <w:r>
-        <w:rPr>
-          <w:lang w:val="pt-BR"/>
-        </w:rPr>
-        <w:t>Componentes Adquiridos</w:t>
-      </w:r>
-      <w:bookmarkEnd w:id="21"/>
-    </w:p>
-    <w:p>
-      <w:pPr>
-        <w:pStyle w:val="InfoBlue"/>
-        <w:rPr>
-          <w:lang w:val="fr-FR"/>
-        </w:rPr>
-      </w:pPr>
-      <w:r>
-        <w:rPr>
-          <w:lang w:val="pt-BR"/>
-        </w:rPr>
-        <w:t>[Esta seção descreve todos os documentos comprados para serem usados com o sistema, quaisquer restrições de utilização ou de licenciamento aplicáveis, e quaisquer padrões associados de compatibilidade e de interoperabilidade ou de interface.]</w:t>
-      </w:r>
-    </w:p>
-    <w:p>
-      <w:pPr>
-        <w:pStyle w:val="Ttulo2"/>
-        <w:rPr>
-          <w:lang w:val="fr-FR"/>
-        </w:rPr>
-      </w:pPr>
-      <w:bookmarkStart w:id="22" w:name="_Toc18208065"/>
-      <w:r>
-        <w:rPr>
-          <w:lang w:val="pt-BR"/>
-        </w:rPr>
-        <w:t>Interfaces</w:t>
-      </w:r>
-      <w:bookmarkEnd w:id="22"/>
-    </w:p>
-    <w:p>
-      <w:pPr>
-        <w:pStyle w:val="InfoBlue"/>
-        <w:rPr>
-          <w:lang w:val="fr-FR"/>
-        </w:rPr>
-      </w:pPr>
-      <w:r>
-        <w:rPr>
-          <w:lang w:val="pt-BR"/>
-        </w:rPr>
-        <w:t>[Esta seção define as interfaces que devem ser suportadas pelo aplicativo.</w:t>
-      </w:r>
-      <w:r>
-        <w:rPr>
-          <w:lang w:val="fr-FR"/>
-        </w:rPr>
-        <w:t xml:space="preserve"> </w:t>
-      </w:r>
-      <w:r>
-        <w:rPr>
-          <w:lang w:val="pt-BR"/>
-        </w:rPr>
-        <w:t>Ela deve conter especificidades, protocolos, portas e endereços lógicos adequados, entre outros, para que o software possa ser desenvolvido e verificado em relação aos requisitos de interface.]</w:t>
       </w:r>
     </w:p>
     <w:p>
@@ -5478,17 +4814,45 @@
         <w:pStyle w:val="Ttulo3"/>
         <w:ind w:left="720" w:hanging="720"/>
         <w:rPr>
-          <w:lang w:val="fr-FR"/>
-        </w:rPr>
-      </w:pPr>
-      <w:bookmarkStart w:id="23" w:name="_Toc18208066"/>
-      <w:r>
-        <w:rPr>
-          <w:lang w:val="pt-BR"/>
-        </w:rPr>
-        <w:t>Interfaces do Usuário</w:t>
-      </w:r>
-      <w:bookmarkEnd w:id="23"/>
+          <w:lang w:val="pt-BR"/>
+        </w:rPr>
+      </w:pPr>
+      <w:r>
+        <w:rPr>
+          <w:lang w:val="pt-BR"/>
+        </w:rPr>
+        <w:t>Linguagem utilizada</w:t>
+      </w:r>
+    </w:p>
+    <w:p>
+      <w:pPr>
+        <w:ind w:left="720"/>
+        <w:rPr>
+          <w:lang w:val="pt-BR"/>
+        </w:rPr>
+      </w:pPr>
+      <w:r>
+        <w:rPr>
+          <w:lang w:val="pt-BR"/>
+        </w:rPr>
+        <w:t>O sistema deve ser programado com a linguagem Java, podendo ser desenvolvido em qualquer IDE.</w:t>
+      </w:r>
+    </w:p>
+    <w:p>
+      <w:pPr>
+        <w:pStyle w:val="Ttulo2"/>
+        <w:rPr>
+          <w:lang w:val="fr-FR"/>
+        </w:rPr>
+      </w:pPr>
+      <w:bookmarkStart w:id="14" w:name="_Toc18208064"/>
+      <w:r>
+        <w:rPr>
+          <w:lang w:val="pt-BR"/>
+        </w:rPr>
+        <w:t>Componentes Adquiridos</w:t>
+      </w:r>
+      <w:bookmarkEnd w:id="14"/>
     </w:p>
     <w:p>
       <w:pPr>
@@ -5501,7 +4865,50 @@
         <w:rPr>
           <w:lang w:val="pt-BR"/>
         </w:rPr>
-        <w:t>[Descreva as interfaces de usuário que deverão ser implementadas pelo software.]</w:t>
+        <w:t>[Esta seção descreve todos os documentos comprados para serem usados com o sistema, quaisquer restrições de utilização ou de licenciamento aplicáveis, e quaisquer padrões associados de compatibilidade e de interoperabilidade ou de interface.]</w:t>
+      </w:r>
+    </w:p>
+    <w:p>
+      <w:pPr>
+        <w:pStyle w:val="Ttulo2"/>
+        <w:rPr>
+          <w:lang w:val="fr-FR"/>
+        </w:rPr>
+      </w:pPr>
+      <w:bookmarkStart w:id="15" w:name="_Toc18208065"/>
+      <w:r>
+        <w:rPr>
+          <w:lang w:val="pt-BR"/>
+        </w:rPr>
+        <w:lastRenderedPageBreak/>
+        <w:t>Interfaces</w:t>
+      </w:r>
+      <w:bookmarkEnd w:id="15"/>
+    </w:p>
+    <w:p>
+      <w:pPr>
+        <w:pStyle w:val="InfoBlue"/>
+        <w:rPr>
+          <w:lang w:val="fr-FR"/>
+        </w:rPr>
+      </w:pPr>
+      <w:r>
+        <w:rPr>
+          <w:lang w:val="pt-BR"/>
+        </w:rPr>
+        <w:t>[Esta seção define as interfaces que devem ser suportadas pelo aplicativo.</w:t>
+      </w:r>
+      <w:r>
+        <w:rPr>
+          <w:lang w:val="fr-FR"/>
+        </w:rPr>
+        <w:t xml:space="preserve"> </w:t>
+      </w:r>
+      <w:r>
+        <w:rPr>
+          <w:lang w:val="pt-BR"/>
+        </w:rPr>
+        <w:t>Ela deve conter especificidades, protocolos, portas e endereços lógicos adequados, entre outros, para que o software possa ser desenvolvido e verificado em relação aos requisitos de interface.]</w:t>
       </w:r>
     </w:p>
     <w:p>
@@ -5512,14 +4919,14 @@
           <w:lang w:val="fr-FR"/>
         </w:rPr>
       </w:pPr>
-      <w:bookmarkStart w:id="24" w:name="_Toc18208067"/>
-      <w:r>
-        <w:rPr>
-          <w:lang w:val="pt-BR"/>
-        </w:rPr>
-        <w:t>Interfaces de Hardware</w:t>
-      </w:r>
-      <w:bookmarkEnd w:id="24"/>
+      <w:bookmarkStart w:id="16" w:name="_Toc18208066"/>
+      <w:r>
+        <w:rPr>
+          <w:lang w:val="pt-BR"/>
+        </w:rPr>
+        <w:t>Interfaces do Usuário</w:t>
+      </w:r>
+      <w:bookmarkEnd w:id="16"/>
     </w:p>
     <w:p>
       <w:pPr>
@@ -5532,21 +4939,7 @@
         <w:rPr>
           <w:lang w:val="pt-BR"/>
         </w:rPr>
-        <w:t xml:space="preserve">[Esta seção define todas as interfaces de hardware que devem ser suportadas pelo software, incluindo a estrutura lógica, os endereços físicos, o comportamento </w:t>
-      </w:r>
-      <w:proofErr w:type="gramStart"/>
-      <w:r>
-        <w:rPr>
-          <w:lang w:val="pt-BR"/>
-        </w:rPr>
-        <w:t>esperado, etc.</w:t>
-      </w:r>
-      <w:proofErr w:type="gramEnd"/>
-      <w:r>
-        <w:rPr>
-          <w:lang w:val="pt-BR"/>
-        </w:rPr>
-        <w:t>]</w:t>
+        <w:t>[Descreva as interfaces de usuário que deverão ser implementadas pelo software.]</w:t>
       </w:r>
     </w:p>
     <w:p>
@@ -5557,15 +4950,59 @@
           <w:lang w:val="fr-FR"/>
         </w:rPr>
       </w:pPr>
-      <w:bookmarkStart w:id="25" w:name="_Toc18208068"/>
-      <w:r>
-        <w:rPr>
-          <w:lang w:val="pt-BR"/>
-        </w:rPr>
-        <w:lastRenderedPageBreak/>
+      <w:bookmarkStart w:id="17" w:name="_Toc18208067"/>
+      <w:r>
+        <w:rPr>
+          <w:lang w:val="pt-BR"/>
+        </w:rPr>
+        <w:t>Interfaces de Hardware</w:t>
+      </w:r>
+      <w:bookmarkEnd w:id="17"/>
+    </w:p>
+    <w:p>
+      <w:pPr>
+        <w:pStyle w:val="InfoBlue"/>
+        <w:rPr>
+          <w:lang w:val="fr-FR"/>
+        </w:rPr>
+      </w:pPr>
+      <w:r>
+        <w:rPr>
+          <w:lang w:val="pt-BR"/>
+        </w:rPr>
+        <w:t xml:space="preserve">[Esta seção define todas as interfaces de hardware que devem ser suportadas pelo software, incluindo a estrutura lógica, os endereços físicos, o comportamento </w:t>
+      </w:r>
+      <w:proofErr w:type="gramStart"/>
+      <w:r>
+        <w:rPr>
+          <w:lang w:val="pt-BR"/>
+        </w:rPr>
+        <w:t>esperado, etc.</w:t>
+      </w:r>
+      <w:proofErr w:type="gramEnd"/>
+      <w:r>
+        <w:rPr>
+          <w:lang w:val="pt-BR"/>
+        </w:rPr>
+        <w:t>]</w:t>
+      </w:r>
+    </w:p>
+    <w:p>
+      <w:pPr>
+        <w:pStyle w:val="Ttulo3"/>
+        <w:ind w:left="720" w:hanging="720"/>
+        <w:rPr>
+          <w:lang w:val="fr-FR"/>
+        </w:rPr>
+      </w:pPr>
+      <w:bookmarkStart w:id="18" w:name="_Toc18208068"/>
+      <w:r>
+        <w:rPr>
+          <w:lang w:val="pt-BR"/>
+        </w:rPr>
         <w:t>Interfaces de Software</w:t>
       </w:r>
-      <w:bookmarkEnd w:id="25"/>
+      <w:bookmarkEnd w:id="18"/>
     </w:p>
     <w:p>
       <w:pPr>
@@ -5615,14 +5052,14 @@
           <w:lang w:val="fr-FR"/>
         </w:rPr>
       </w:pPr>
-      <w:bookmarkStart w:id="26" w:name="_Toc18208069"/>
+      <w:bookmarkStart w:id="19" w:name="_Toc18208069"/>
       <w:r>
         <w:rPr>
           <w:lang w:val="pt-BR"/>
         </w:rPr>
         <w:t>Interfaces de Comunicação</w:t>
       </w:r>
-      <w:bookmarkEnd w:id="26"/>
+      <w:bookmarkEnd w:id="19"/>
     </w:p>
     <w:p>
       <w:pPr>
@@ -5659,14 +5096,14 @@
           <w:lang w:val="fr-FR"/>
         </w:rPr>
       </w:pPr>
-      <w:bookmarkStart w:id="27" w:name="_Toc18208070"/>
+      <w:bookmarkStart w:id="20" w:name="_Toc18208070"/>
       <w:r>
         <w:rPr>
           <w:lang w:val="pt-BR"/>
         </w:rPr>
         <w:t>Requisitos de Licenciamento</w:t>
       </w:r>
-      <w:bookmarkEnd w:id="27"/>
+      <w:bookmarkEnd w:id="20"/>
     </w:p>
     <w:p>
       <w:pPr>
@@ -5689,14 +5126,14 @@
           <w:lang w:val="fr-FR"/>
         </w:rPr>
       </w:pPr>
-      <w:bookmarkStart w:id="28" w:name="_Toc18208071"/>
+      <w:bookmarkStart w:id="21" w:name="_Toc18208071"/>
       <w:r>
         <w:rPr>
           <w:lang w:val="pt-BR"/>
         </w:rPr>
         <w:t>Observações Legais, de Copyright e Outras</w:t>
       </w:r>
-      <w:bookmarkEnd w:id="28"/>
+      <w:bookmarkEnd w:id="21"/>
     </w:p>
     <w:p>
       <w:pPr>
@@ -5719,14 +5156,14 @@
           <w:lang w:val="fr-FR"/>
         </w:rPr>
       </w:pPr>
-      <w:bookmarkStart w:id="29" w:name="_Toc18208072"/>
+      <w:bookmarkStart w:id="22" w:name="_Toc18208072"/>
       <w:r>
         <w:rPr>
           <w:lang w:val="pt-BR"/>
         </w:rPr>
         <w:t>Padrões Aplicáveis</w:t>
       </w:r>
-      <w:bookmarkEnd w:id="29"/>
+      <w:bookmarkEnd w:id="22"/>
     </w:p>
     <w:p>
       <w:pPr>
@@ -5778,7 +5215,7 @@
           <w:lang w:val="fr-FR"/>
         </w:rPr>
       </w:pPr>
-      <w:bookmarkStart w:id="30" w:name="_Toc18208073"/>
+      <w:bookmarkStart w:id="23" w:name="_Toc18208073"/>
       <w:r>
         <w:rPr>
           <w:sz w:val="20"/>
@@ -5787,7 +5224,7 @@
         </w:rPr>
         <w:t>Informações de Suporte</w:t>
       </w:r>
-      <w:bookmarkEnd w:id="30"/>
+      <w:bookmarkEnd w:id="23"/>
     </w:p>
     <w:p>
       <w:pPr>
@@ -5894,6 +5331,7 @@
         <w:rPr>
           <w:lang w:val="pt-BR"/>
         </w:rPr>
+        <w:lastRenderedPageBreak/>
         <w:t>Poderão estar incluídos roteiros de caso de uso ou protótipos da interface do usuário.</w:t>
       </w:r>
       <w:r>
@@ -6226,16 +5664,6 @@
       </w:rPr>
       <w:fldChar w:fldCharType="separate"/>
     </w:r>
-    <w:r>
-      <w:rPr>
-        <w:rFonts w:ascii="Arial" w:hAnsi="Arial"/>
-        <w:b/>
-        <w:bCs/>
-        <w:sz w:val="36"/>
-        <w:szCs w:val="36"/>
-      </w:rPr>
-      <w:t xml:space="preserve">&lt;Nome da </w:t>
-    </w:r>
     <w:proofErr w:type="spellStart"/>
     <w:r>
       <w:rPr>
@@ -6245,7 +5673,7 @@
         <w:sz w:val="36"/>
         <w:szCs w:val="36"/>
       </w:rPr>
-      <w:t>Empresa</w:t>
+      <w:t>Distribuidora</w:t>
     </w:r>
     <w:proofErr w:type="spellEnd"/>
     <w:r>
@@ -6256,7 +5684,7 @@
         <w:sz w:val="36"/>
         <w:szCs w:val="36"/>
       </w:rPr>
-      <w:t>&gt;</w:t>
+      <w:t xml:space="preserve"> Madrazo</w:t>
     </w:r>
     <w:r>
       <w:rPr>

</xml_diff>